<commit_message>
new worksheets w/lynn & jessica
</commit_message>
<xml_diff>
--- a/TeachingKidsProgramming/src/org/teachingkidsprogramming/section01forloops/SimpleSquareWorksheet.docx
+++ b/TeachingKidsProgramming/src/org/teachingkidsprogramming/section01forloops/SimpleSquareWorksheet.docx
@@ -1,6 +1,6 @@
 
 <file path=word/document.xml><?xml version="1.0" encoding="utf-8"?>
-<w:document xmlns:wpc="http://schemas.microsoft.com/office/word/2010/wordprocessingCanvas" xmlns:mc="http://schemas.openxmlformats.org/markup-compatibility/2006" xmlns:o="urn:schemas-microsoft-com:office:office" xmlns:r="http://schemas.openxmlformats.org/officeDocument/2006/relationships" xmlns:m="http://schemas.openxmlformats.org/officeDocument/2006/math" xmlns:v="urn:schemas-microsoft-com:vml" xmlns:wp14="http://schemas.microsoft.com/office/word/2010/wordprocessingDrawing" xmlns:wp="http://schemas.openxmlformats.org/drawingml/2006/wordprocessingDrawing" xmlns:w10="urn:schemas-microsoft-com:office:word" xmlns:w="http://schemas.openxmlformats.org/wordprocessingml/2006/main" xmlns:w14="http://schemas.microsoft.com/office/word/2010/wordml" xmlns:wpg="http://schemas.microsoft.com/office/word/2010/wordprocessingGroup" xmlns:wpi="http://schemas.microsoft.com/office/word/2010/wordprocessingInk" xmlns:wne="http://schemas.microsoft.com/office/word/2006/wordml" xmlns:wps="http://schemas.microsoft.com/office/word/2010/wordprocessingShape" mc:Ignorable="w14 wp14">
+<w:document xmlns:wpc="http://schemas.microsoft.com/office/word/2010/wordprocessingCanvas" xmlns:mo="http://schemas.microsoft.com/office/mac/office/2008/main" xmlns:mc="http://schemas.openxmlformats.org/markup-compatibility/2006" xmlns:mv="urn:schemas-microsoft-com:mac:vml" xmlns:o="urn:schemas-microsoft-com:office:office" xmlns:r="http://schemas.openxmlformats.org/officeDocument/2006/relationships" xmlns:m="http://schemas.openxmlformats.org/officeDocument/2006/math" xmlns:v="urn:schemas-microsoft-com:vml" xmlns:wp14="http://schemas.microsoft.com/office/word/2010/wordprocessingDrawing" xmlns:wp="http://schemas.openxmlformats.org/drawingml/2006/wordprocessingDrawing" xmlns:w10="urn:schemas-microsoft-com:office:word" xmlns:w="http://schemas.openxmlformats.org/wordprocessingml/2006/main" xmlns:w14="http://schemas.microsoft.com/office/word/2010/wordml" xmlns:wpg="http://schemas.microsoft.com/office/word/2010/wordprocessingGroup" xmlns:wpi="http://schemas.microsoft.com/office/word/2010/wordprocessingInk" xmlns:wne="http://schemas.microsoft.com/office/word/2006/wordml" xmlns:wps="http://schemas.microsoft.com/office/word/2010/wordprocessingShape" mc:Ignorable="w14 wp14">
   <w:body>
     <w:p>
       <w:pPr>
@@ -28,17 +28,35 @@
     </w:p>
     <w:p>
       <w:pPr>
-        <w:autoSpaceDE w:val="0"/>
-        <w:autoSpaceDN w:val="0"/>
-        <w:adjustRightInd w:val="0"/>
-        <w:spacing w:line="240" w:lineRule="auto"/>
-        <w:rPr>
-          <w:rFonts w:ascii="Arial" w:hAnsi="Arial" w:cs="Arial"/>
-          <w:color w:val="000000"/>
-          <w:sz w:val="24"/>
-          <w:szCs w:val="24"/>
-        </w:rPr>
-      </w:pPr>
+        <w:pStyle w:val="Heading2"/>
+        <w:rPr>
+          <w:rFonts w:ascii="Arial Black" w:hAnsi="Arial Black" w:cs="Arial"/>
+          <w:b w:val="0"/>
+          <w:color w:val="A6A6A6" w:themeColor="background1" w:themeShade="A6"/>
+          <w:sz w:val="24"/>
+          <w:szCs w:val="24"/>
+        </w:rPr>
+      </w:pPr>
+      <w:r>
+        <w:rPr>
+          <w:rFonts w:ascii="Arial Black" w:hAnsi="Arial Black" w:cs="Arial"/>
+          <w:color w:val="A6A6A6" w:themeColor="background1" w:themeShade="A6"/>
+          <w:sz w:val="24"/>
+          <w:szCs w:val="24"/>
+        </w:rPr>
+        <w:t>Square</w:t>
+      </w:r>
+      <w:bookmarkStart w:id="0" w:name="_GoBack"/>
+      <w:bookmarkEnd w:id="0"/>
+      <w:r>
+        <w:rPr>
+          <w:rFonts w:ascii="Arial Black" w:hAnsi="Arial Black" w:cs="Arial"/>
+          <w:color w:val="A6A6A6" w:themeColor="background1" w:themeShade="A6"/>
+          <w:sz w:val="24"/>
+          <w:szCs w:val="24"/>
+        </w:rPr>
+        <w:t xml:space="preserve"> Worksheet</w:t>
+      </w:r>
     </w:p>
     <w:p>
       <w:pPr>
@@ -188,8 +206,6 @@
         </w:rPr>
         <w:t xml:space="preserve">     </w:t>
       </w:r>
-      <w:proofErr w:type="spellStart"/>
-      <w:proofErr w:type="gramStart"/>
       <w:r>
         <w:rPr>
           <w:rFonts w:ascii="Consolas" w:hAnsi="Consolas" w:cs="Consolas"/>
@@ -219,7 +235,6 @@
         </w:rPr>
         <w:t>setPenColor</w:t>
       </w:r>
-      <w:proofErr w:type="spellEnd"/>
       <w:r>
         <w:rPr>
           <w:rFonts w:ascii="Consolas" w:hAnsi="Consolas" w:cs="Consolas"/>
@@ -229,8 +244,6 @@
         </w:rPr>
         <w:t>(</w:t>
       </w:r>
-      <w:proofErr w:type="spellStart"/>
-      <w:proofErr w:type="gramEnd"/>
       <w:r>
         <w:rPr>
           <w:rFonts w:ascii="Consolas" w:hAnsi="Consolas" w:cs="Consolas"/>
@@ -278,7 +291,6 @@
         </w:rPr>
         <w:t>Blue</w:t>
       </w:r>
-      <w:proofErr w:type="spellEnd"/>
       <w:r>
         <w:rPr>
           <w:rFonts w:ascii="Consolas" w:hAnsi="Consolas" w:cs="Consolas"/>
@@ -360,107 +372,43 @@
           <w:sz w:val="20"/>
           <w:szCs w:val="20"/>
         </w:rPr>
+        <w:t xml:space="preserve">     //  Do the following 9 times</w:t>
+      </w:r>
+    </w:p>
+    <w:p>
+      <w:pPr>
+        <w:autoSpaceDE w:val="0"/>
+        <w:autoSpaceDN w:val="0"/>
+        <w:adjustRightInd w:val="0"/>
+        <w:spacing w:line="240" w:lineRule="auto"/>
+        <w:rPr>
+          <w:rFonts w:ascii="Consolas" w:hAnsi="Consolas" w:cs="Consolas"/>
+          <w:sz w:val="20"/>
+          <w:szCs w:val="20"/>
+        </w:rPr>
+      </w:pPr>
+    </w:p>
+    <w:p>
+      <w:pPr>
+        <w:autoSpaceDE w:val="0"/>
+        <w:autoSpaceDN w:val="0"/>
+        <w:adjustRightInd w:val="0"/>
+        <w:spacing w:line="240" w:lineRule="auto"/>
+        <w:rPr>
+          <w:rFonts w:ascii="Consolas" w:hAnsi="Consolas" w:cs="Consolas"/>
+          <w:sz w:val="20"/>
+          <w:szCs w:val="20"/>
+        </w:rPr>
+      </w:pPr>
+      <w:r>
+        <w:rPr>
+          <w:rFonts w:ascii="Consolas" w:hAnsi="Consolas" w:cs="Consolas"/>
+          <w:color w:val="000000"/>
+          <w:sz w:val="20"/>
+          <w:szCs w:val="20"/>
+        </w:rPr>
         <w:t xml:space="preserve">     </w:t>
       </w:r>
-      <w:r>
-        <w:rPr>
-          <w:rFonts w:ascii="Consolas" w:hAnsi="Consolas" w:cs="Consolas"/>
-          <w:b/>
-          <w:bCs/>
-          <w:i/>
-          <w:iCs/>
-          <w:color w:val="339900"/>
-          <w:sz w:val="20"/>
-          <w:szCs w:val="20"/>
-        </w:rPr>
-        <w:t>/</w:t>
-      </w:r>
-      <w:proofErr w:type="gramStart"/>
-      <w:r>
-        <w:rPr>
-          <w:rFonts w:ascii="Consolas" w:hAnsi="Consolas" w:cs="Consolas"/>
-          <w:b/>
-          <w:bCs/>
-          <w:i/>
-          <w:iCs/>
-          <w:color w:val="339900"/>
-          <w:sz w:val="20"/>
-          <w:szCs w:val="20"/>
-        </w:rPr>
-        <w:t xml:space="preserve">/ </w:t>
-      </w:r>
-      <w:r>
-        <w:rPr>
-          <w:rFonts w:ascii="Consolas" w:hAnsi="Consolas" w:cs="Consolas"/>
-          <w:b/>
-          <w:bCs/>
-          <w:i/>
-          <w:iCs/>
-          <w:color w:val="339900"/>
-          <w:sz w:val="20"/>
-          <w:szCs w:val="20"/>
-        </w:rPr>
-        <w:t xml:space="preserve"> Do</w:t>
-      </w:r>
-      <w:proofErr w:type="gramEnd"/>
-      <w:r>
-        <w:rPr>
-          <w:rFonts w:ascii="Consolas" w:hAnsi="Consolas" w:cs="Consolas"/>
-          <w:b/>
-          <w:bCs/>
-          <w:i/>
-          <w:iCs/>
-          <w:color w:val="339900"/>
-          <w:sz w:val="20"/>
-          <w:szCs w:val="20"/>
-        </w:rPr>
-        <w:t xml:space="preserve"> the following 9 times</w:t>
-      </w:r>
-    </w:p>
-    <w:p>
-      <w:pPr>
-        <w:autoSpaceDE w:val="0"/>
-        <w:autoSpaceDN w:val="0"/>
-        <w:adjustRightInd w:val="0"/>
-        <w:spacing w:line="240" w:lineRule="auto"/>
-        <w:rPr>
-          <w:rFonts w:ascii="Consolas" w:hAnsi="Consolas" w:cs="Consolas"/>
-          <w:sz w:val="20"/>
-          <w:szCs w:val="20"/>
-        </w:rPr>
-      </w:pPr>
-    </w:p>
-    <w:p>
-      <w:pPr>
-        <w:autoSpaceDE w:val="0"/>
-        <w:autoSpaceDN w:val="0"/>
-        <w:adjustRightInd w:val="0"/>
-        <w:spacing w:line="240" w:lineRule="auto"/>
-        <w:rPr>
-          <w:rFonts w:ascii="Consolas" w:hAnsi="Consolas" w:cs="Consolas"/>
-          <w:sz w:val="20"/>
-          <w:szCs w:val="20"/>
-        </w:rPr>
-      </w:pPr>
-      <w:r>
-        <w:rPr>
-          <w:rFonts w:ascii="Consolas" w:hAnsi="Consolas" w:cs="Consolas"/>
-          <w:color w:val="000000"/>
-          <w:sz w:val="20"/>
-          <w:szCs w:val="20"/>
-        </w:rPr>
-        <w:t xml:space="preserve">    </w:t>
-      </w:r>
-      <w:r>
-        <w:rPr>
-          <w:rFonts w:ascii="Consolas" w:hAnsi="Consolas" w:cs="Consolas"/>
-          <w:color w:val="000000"/>
-          <w:sz w:val="20"/>
-          <w:szCs w:val="20"/>
-        </w:rPr>
-        <w:t xml:space="preserve"> </w:t>
-      </w:r>
-      <w:proofErr w:type="gramStart"/>
       <w:r>
         <w:rPr>
           <w:rFonts w:ascii="Consolas" w:hAnsi="Consolas" w:cs="Consolas"/>
@@ -472,7 +420,6 @@
         </w:rPr>
         <w:t>for</w:t>
       </w:r>
-      <w:proofErr w:type="gramEnd"/>
       <w:r>
         <w:rPr>
           <w:rFonts w:ascii="Consolas" w:hAnsi="Consolas" w:cs="Consolas"/>
@@ -482,7 +429,6 @@
         </w:rPr>
         <w:t xml:space="preserve"> (</w:t>
       </w:r>
-      <w:proofErr w:type="spellStart"/>
       <w:r>
         <w:rPr>
           <w:rFonts w:ascii="Consolas" w:hAnsi="Consolas" w:cs="Consolas"/>
@@ -494,35 +440,14 @@
         </w:rPr>
         <w:t>int</w:t>
       </w:r>
-      <w:proofErr w:type="spellEnd"/>
-      <w:r>
-        <w:rPr>
-          <w:rFonts w:ascii="Consolas" w:hAnsi="Consolas" w:cs="Consolas"/>
-          <w:color w:val="000000"/>
-          <w:sz w:val="20"/>
-          <w:szCs w:val="20"/>
-        </w:rPr>
-        <w:t xml:space="preserve"> </w:t>
-      </w:r>
-      <w:proofErr w:type="spellStart"/>
-      <w:r>
-        <w:rPr>
-          <w:rFonts w:ascii="Consolas" w:hAnsi="Consolas" w:cs="Consolas"/>
-          <w:color w:val="000000"/>
-          <w:sz w:val="20"/>
-          <w:szCs w:val="20"/>
-        </w:rPr>
-        <w:t>i</w:t>
-      </w:r>
-      <w:proofErr w:type="spellEnd"/>
-      <w:r>
-        <w:rPr>
-          <w:rFonts w:ascii="Consolas" w:hAnsi="Consolas" w:cs="Consolas"/>
-          <w:color w:val="000000"/>
-          <w:sz w:val="20"/>
-          <w:szCs w:val="20"/>
-        </w:rPr>
-        <w:t xml:space="preserve"> = </w:t>
+      <w:r>
+        <w:rPr>
+          <w:rFonts w:ascii="Consolas" w:hAnsi="Consolas" w:cs="Consolas"/>
+          <w:color w:val="000000"/>
+          <w:sz w:val="20"/>
+          <w:szCs w:val="20"/>
+        </w:rPr>
+        <w:t xml:space="preserve"> i = </w:t>
       </w:r>
       <w:r>
         <w:rPr>
@@ -540,27 +465,7 @@
           <w:sz w:val="20"/>
           <w:szCs w:val="20"/>
         </w:rPr>
-        <w:t xml:space="preserve">; </w:t>
-      </w:r>
-      <w:proofErr w:type="spellStart"/>
-      <w:r>
-        <w:rPr>
-          <w:rFonts w:ascii="Consolas" w:hAnsi="Consolas" w:cs="Consolas"/>
-          <w:color w:val="000000"/>
-          <w:sz w:val="20"/>
-          <w:szCs w:val="20"/>
-        </w:rPr>
-        <w:t>i</w:t>
-      </w:r>
-      <w:proofErr w:type="spellEnd"/>
-      <w:r>
-        <w:rPr>
-          <w:rFonts w:ascii="Consolas" w:hAnsi="Consolas" w:cs="Consolas"/>
-          <w:color w:val="000000"/>
-          <w:sz w:val="20"/>
-          <w:szCs w:val="20"/>
-        </w:rPr>
-        <w:t xml:space="preserve"> &lt;= </w:t>
+        <w:t xml:space="preserve">; i &lt;= </w:t>
       </w:r>
       <w:r>
         <w:rPr>
@@ -578,67 +483,29 @@
           <w:sz w:val="20"/>
           <w:szCs w:val="20"/>
         </w:rPr>
-        <w:t xml:space="preserve">; </w:t>
-      </w:r>
-      <w:proofErr w:type="spellStart"/>
-      <w:r>
-        <w:rPr>
-          <w:rFonts w:ascii="Consolas" w:hAnsi="Consolas" w:cs="Consolas"/>
-          <w:color w:val="000000"/>
-          <w:sz w:val="20"/>
-          <w:szCs w:val="20"/>
-        </w:rPr>
-        <w:t>i</w:t>
-      </w:r>
-      <w:proofErr w:type="spellEnd"/>
-      <w:r>
-        <w:rPr>
-          <w:rFonts w:ascii="Consolas" w:hAnsi="Consolas" w:cs="Consolas"/>
-          <w:color w:val="000000"/>
-          <w:sz w:val="20"/>
-          <w:szCs w:val="20"/>
-        </w:rPr>
-        <w:t>++)</w:t>
-      </w:r>
-    </w:p>
-    <w:p>
-      <w:pPr>
-        <w:autoSpaceDE w:val="0"/>
-        <w:autoSpaceDN w:val="0"/>
-        <w:adjustRightInd w:val="0"/>
-        <w:spacing w:line="240" w:lineRule="auto"/>
-        <w:rPr>
-          <w:rFonts w:ascii="Consolas" w:hAnsi="Consolas" w:cs="Consolas"/>
-          <w:sz w:val="20"/>
-          <w:szCs w:val="20"/>
-        </w:rPr>
-      </w:pPr>
-      <w:r>
-        <w:rPr>
-          <w:rFonts w:ascii="Consolas" w:hAnsi="Consolas" w:cs="Consolas"/>
-          <w:color w:val="000000"/>
-          <w:sz w:val="20"/>
-          <w:szCs w:val="20"/>
-        </w:rPr>
-        <w:t xml:space="preserve">    </w:t>
-      </w:r>
-      <w:r>
-        <w:rPr>
-          <w:rFonts w:ascii="Consolas" w:hAnsi="Consolas" w:cs="Consolas"/>
-          <w:color w:val="000000"/>
-          <w:sz w:val="20"/>
-          <w:szCs w:val="20"/>
-        </w:rPr>
-        <w:t xml:space="preserve"> </w:t>
-      </w:r>
-      <w:r>
-        <w:rPr>
-          <w:rFonts w:ascii="Consolas" w:hAnsi="Consolas" w:cs="Consolas"/>
-          <w:color w:val="000000"/>
-          <w:sz w:val="20"/>
-          <w:szCs w:val="20"/>
-        </w:rPr>
-        <w:t xml:space="preserve">{      </w:t>
+        <w:t>; i++)</w:t>
+      </w:r>
+    </w:p>
+    <w:p>
+      <w:pPr>
+        <w:autoSpaceDE w:val="0"/>
+        <w:autoSpaceDN w:val="0"/>
+        <w:adjustRightInd w:val="0"/>
+        <w:spacing w:line="240" w:lineRule="auto"/>
+        <w:rPr>
+          <w:rFonts w:ascii="Consolas" w:hAnsi="Consolas" w:cs="Consolas"/>
+          <w:sz w:val="20"/>
+          <w:szCs w:val="20"/>
+        </w:rPr>
+      </w:pPr>
+      <w:r>
+        <w:rPr>
+          <w:rFonts w:ascii="Consolas" w:hAnsi="Consolas" w:cs="Consolas"/>
+          <w:color w:val="000000"/>
+          <w:sz w:val="20"/>
+          <w:szCs w:val="20"/>
+        </w:rPr>
+        <w:t xml:space="preserve">     {      </w:t>
       </w:r>
     </w:p>
     <w:p>
@@ -662,8 +529,6 @@
         </w:rPr>
         <w:t xml:space="preserve">      </w:t>
       </w:r>
-      <w:proofErr w:type="spellStart"/>
-      <w:proofErr w:type="gramStart"/>
       <w:r>
         <w:rPr>
           <w:rFonts w:ascii="Consolas" w:hAnsi="Consolas" w:cs="Consolas"/>
@@ -693,7 +558,6 @@
         </w:rPr>
         <w:t>move</w:t>
       </w:r>
-      <w:proofErr w:type="spellEnd"/>
       <w:r>
         <w:rPr>
           <w:rFonts w:ascii="Consolas" w:hAnsi="Consolas" w:cs="Consolas"/>
@@ -703,7 +567,6 @@
         </w:rPr>
         <w:t>(</w:t>
       </w:r>
-      <w:proofErr w:type="gramEnd"/>
       <w:r>
         <w:rPr>
           <w:rFonts w:ascii="Consolas" w:hAnsi="Consolas" w:cs="Consolas"/>
@@ -744,8 +607,6 @@
         </w:rPr>
         <w:t xml:space="preserve">      </w:t>
       </w:r>
-      <w:proofErr w:type="spellStart"/>
-      <w:proofErr w:type="gramStart"/>
       <w:r>
         <w:rPr>
           <w:rFonts w:ascii="Consolas" w:hAnsi="Consolas" w:cs="Consolas"/>
@@ -775,7 +636,6 @@
         </w:rPr>
         <w:t>turn</w:t>
       </w:r>
-      <w:proofErr w:type="spellEnd"/>
       <w:r>
         <w:rPr>
           <w:rFonts w:ascii="Consolas" w:hAnsi="Consolas" w:cs="Consolas"/>
@@ -785,7 +645,6 @@
         </w:rPr>
         <w:t>(</w:t>
       </w:r>
-      <w:proofErr w:type="gramEnd"/>
       <w:r>
         <w:rPr>
           <w:rFonts w:ascii="Consolas" w:hAnsi="Consolas" w:cs="Consolas"/>
@@ -821,25 +680,7 @@
           <w:sz w:val="20"/>
           <w:szCs w:val="20"/>
         </w:rPr>
-        <w:t xml:space="preserve">    </w:t>
-      </w:r>
-      <w:r>
-        <w:rPr>
-          <w:rFonts w:ascii="Consolas" w:hAnsi="Consolas" w:cs="Consolas"/>
-          <w:color w:val="000000"/>
-          <w:sz w:val="20"/>
-          <w:szCs w:val="20"/>
-        </w:rPr>
-        <w:t xml:space="preserve"> </w:t>
-      </w:r>
-      <w:r>
-        <w:rPr>
-          <w:rFonts w:ascii="Consolas" w:hAnsi="Consolas" w:cs="Consolas"/>
-          <w:color w:val="000000"/>
-          <w:sz w:val="20"/>
-          <w:szCs w:val="20"/>
-        </w:rPr>
-        <w:t>}</w:t>
+        <w:t xml:space="preserve">     }</w:t>
       </w:r>
     </w:p>
     <w:p>
@@ -1059,8 +900,6 @@
         </w:rPr>
         <w:t>____________________________</w:t>
       </w:r>
-      <w:bookmarkStart w:id="0" w:name="_GoBack"/>
-      <w:bookmarkEnd w:id="0"/>
     </w:p>
     <w:p>
       <w:pPr>
@@ -1097,27 +936,7 @@
           <w:sz w:val="20"/>
           <w:szCs w:val="20"/>
         </w:rPr>
-        <w:t xml:space="preserve"> </w:t>
-      </w:r>
-      <w:proofErr w:type="spellStart"/>
-      <w:r>
-        <w:rPr>
-          <w:rFonts w:ascii="Consolas" w:hAnsi="Consolas" w:cs="Consolas"/>
-          <w:color w:val="000000"/>
-          <w:sz w:val="20"/>
-          <w:szCs w:val="20"/>
-        </w:rPr>
-        <w:t>org.teachingkidsprogramming.recipes</w:t>
-      </w:r>
-      <w:proofErr w:type="spellEnd"/>
-      <w:r>
-        <w:rPr>
-          <w:rFonts w:ascii="Consolas" w:hAnsi="Consolas" w:cs="Consolas"/>
-          <w:color w:val="000000"/>
-          <w:sz w:val="20"/>
-          <w:szCs w:val="20"/>
-        </w:rPr>
-        <w:t>;</w:t>
+        <w:t xml:space="preserve"> org.teachingkidsprogramming.recipes;</w:t>
       </w:r>
     </w:p>
     <w:p>
@@ -1173,27 +992,7 @@
           <w:sz w:val="20"/>
           <w:szCs w:val="20"/>
         </w:rPr>
-        <w:t xml:space="preserve"> </w:t>
-      </w:r>
-      <w:proofErr w:type="spellStart"/>
-      <w:r>
-        <w:rPr>
-          <w:rFonts w:ascii="Consolas" w:hAnsi="Consolas" w:cs="Consolas"/>
-          <w:color w:val="000000"/>
-          <w:sz w:val="20"/>
-          <w:szCs w:val="20"/>
-        </w:rPr>
-        <w:t>org.teachingextensions.logo.Colors</w:t>
-      </w:r>
-      <w:proofErr w:type="spellEnd"/>
-      <w:r>
-        <w:rPr>
-          <w:rFonts w:ascii="Consolas" w:hAnsi="Consolas" w:cs="Consolas"/>
-          <w:color w:val="000000"/>
-          <w:sz w:val="20"/>
-          <w:szCs w:val="20"/>
-        </w:rPr>
-        <w:t>;</w:t>
+        <w:t xml:space="preserve"> org.teachingextensions.logo.Colors;</w:t>
       </w:r>
     </w:p>
     <w:p>
@@ -1231,27 +1030,7 @@
           <w:sz w:val="20"/>
           <w:szCs w:val="20"/>
         </w:rPr>
-        <w:t xml:space="preserve"> </w:t>
-      </w:r>
-      <w:proofErr w:type="spellStart"/>
-      <w:r>
-        <w:rPr>
-          <w:rFonts w:ascii="Consolas" w:hAnsi="Consolas" w:cs="Consolas"/>
-          <w:color w:val="000000"/>
-          <w:sz w:val="20"/>
-          <w:szCs w:val="20"/>
-        </w:rPr>
-        <w:t>org.teachingextensions.logo.Tortoise</w:t>
-      </w:r>
-      <w:proofErr w:type="spellEnd"/>
-      <w:r>
-        <w:rPr>
-          <w:rFonts w:ascii="Consolas" w:hAnsi="Consolas" w:cs="Consolas"/>
-          <w:color w:val="000000"/>
-          <w:sz w:val="20"/>
-          <w:szCs w:val="20"/>
-        </w:rPr>
-        <w:t>;</w:t>
+        <w:t xml:space="preserve"> org.teachingextensions.logo.Tortoise;</w:t>
       </w:r>
     </w:p>
     <w:p>
@@ -1329,7 +1108,6 @@
         </w:rPr>
         <w:t xml:space="preserve"> </w:t>
       </w:r>
-      <w:proofErr w:type="spellStart"/>
       <w:r>
         <w:rPr>
           <w:rFonts w:ascii="Consolas" w:hAnsi="Consolas" w:cs="Consolas"/>
@@ -1339,7 +1117,6 @@
         </w:rPr>
         <w:t>SimpleSquare</w:t>
       </w:r>
-      <w:proofErr w:type="spellEnd"/>
     </w:p>
     <w:p>
       <w:pPr>
@@ -1490,27 +1267,7 @@
           <w:sz w:val="20"/>
           <w:szCs w:val="20"/>
         </w:rPr>
-        <w:t xml:space="preserve">[] </w:t>
-      </w:r>
-      <w:proofErr w:type="spellStart"/>
-      <w:r>
-        <w:rPr>
-          <w:rFonts w:ascii="Consolas" w:hAnsi="Consolas" w:cs="Consolas"/>
-          <w:color w:val="000000"/>
-          <w:sz w:val="20"/>
-          <w:szCs w:val="20"/>
-        </w:rPr>
-        <w:t>args</w:t>
-      </w:r>
-      <w:proofErr w:type="spellEnd"/>
-      <w:r>
-        <w:rPr>
-          <w:rFonts w:ascii="Consolas" w:hAnsi="Consolas" w:cs="Consolas"/>
-          <w:color w:val="000000"/>
-          <w:sz w:val="20"/>
-          <w:szCs w:val="20"/>
-        </w:rPr>
-        <w:t xml:space="preserve">) </w:t>
+        <w:t xml:space="preserve">[] args) </w:t>
       </w:r>
       <w:r>
         <w:rPr>
@@ -1586,7 +1343,6 @@
         </w:rPr>
         <w:t xml:space="preserve">    </w:t>
       </w:r>
-      <w:proofErr w:type="spellStart"/>
       <w:r>
         <w:rPr>
           <w:rFonts w:ascii="Consolas" w:hAnsi="Consolas" w:cs="Consolas"/>
@@ -1616,7 +1372,6 @@
         </w:rPr>
         <w:t>show</w:t>
       </w:r>
-      <w:proofErr w:type="spellEnd"/>
       <w:r>
         <w:rPr>
           <w:rFonts w:ascii="Consolas" w:hAnsi="Consolas" w:cs="Consolas"/>
@@ -1653,7 +1408,6 @@
         </w:rPr>
         <w:t xml:space="preserve">    </w:t>
       </w:r>
-      <w:proofErr w:type="spellStart"/>
       <w:r>
         <w:rPr>
           <w:rFonts w:ascii="Consolas" w:hAnsi="Consolas" w:cs="Consolas"/>
@@ -1683,7 +1437,6 @@
         </w:rPr>
         <w:t>setSpeed</w:t>
       </w:r>
-      <w:proofErr w:type="spellEnd"/>
       <w:r>
         <w:rPr>
           <w:rFonts w:ascii="Consolas" w:hAnsi="Consolas" w:cs="Consolas"/>
@@ -1738,7 +1491,6 @@
         </w:rPr>
         <w:t xml:space="preserve">    </w:t>
       </w:r>
-      <w:proofErr w:type="spellStart"/>
       <w:r>
         <w:rPr>
           <w:rFonts w:ascii="Consolas" w:hAnsi="Consolas" w:cs="Consolas"/>
@@ -1750,7 +1502,6 @@
         </w:rPr>
         <w:t>int</w:t>
       </w:r>
-      <w:proofErr w:type="spellEnd"/>
       <w:r>
         <w:rPr>
           <w:rFonts w:ascii="Consolas" w:hAnsi="Consolas" w:cs="Consolas"/>
@@ -1844,7 +1595,6 @@
         </w:rPr>
         <w:t xml:space="preserve"> (</w:t>
       </w:r>
-      <w:proofErr w:type="spellStart"/>
       <w:r>
         <w:rPr>
           <w:rFonts w:ascii="Consolas" w:hAnsi="Consolas" w:cs="Consolas"/>
@@ -1856,35 +1606,14 @@
         </w:rPr>
         <w:t>int</w:t>
       </w:r>
-      <w:proofErr w:type="spellEnd"/>
-      <w:r>
-        <w:rPr>
-          <w:rFonts w:ascii="Consolas" w:hAnsi="Consolas" w:cs="Consolas"/>
-          <w:color w:val="000000"/>
-          <w:sz w:val="20"/>
-          <w:szCs w:val="20"/>
-        </w:rPr>
-        <w:t xml:space="preserve"> </w:t>
-      </w:r>
-      <w:proofErr w:type="spellStart"/>
-      <w:r>
-        <w:rPr>
-          <w:rFonts w:ascii="Consolas" w:hAnsi="Consolas" w:cs="Consolas"/>
-          <w:color w:val="000000"/>
-          <w:sz w:val="20"/>
-          <w:szCs w:val="20"/>
-        </w:rPr>
-        <w:t>i</w:t>
-      </w:r>
-      <w:proofErr w:type="spellEnd"/>
-      <w:r>
-        <w:rPr>
-          <w:rFonts w:ascii="Consolas" w:hAnsi="Consolas" w:cs="Consolas"/>
-          <w:color w:val="000000"/>
-          <w:sz w:val="20"/>
-          <w:szCs w:val="20"/>
-        </w:rPr>
-        <w:t xml:space="preserve"> = </w:t>
+      <w:r>
+        <w:rPr>
+          <w:rFonts w:ascii="Consolas" w:hAnsi="Consolas" w:cs="Consolas"/>
+          <w:color w:val="000000"/>
+          <w:sz w:val="20"/>
+          <w:szCs w:val="20"/>
+        </w:rPr>
+        <w:t xml:space="preserve"> i = </w:t>
       </w:r>
       <w:r>
         <w:rPr>
@@ -1902,27 +1631,7 @@
           <w:sz w:val="20"/>
           <w:szCs w:val="20"/>
         </w:rPr>
-        <w:t xml:space="preserve">; </w:t>
-      </w:r>
-      <w:proofErr w:type="spellStart"/>
-      <w:r>
-        <w:rPr>
-          <w:rFonts w:ascii="Consolas" w:hAnsi="Consolas" w:cs="Consolas"/>
-          <w:color w:val="000000"/>
-          <w:sz w:val="20"/>
-          <w:szCs w:val="20"/>
-        </w:rPr>
-        <w:t>i</w:t>
-      </w:r>
-      <w:proofErr w:type="spellEnd"/>
-      <w:r>
-        <w:rPr>
-          <w:rFonts w:ascii="Consolas" w:hAnsi="Consolas" w:cs="Consolas"/>
-          <w:color w:val="000000"/>
-          <w:sz w:val="20"/>
-          <w:szCs w:val="20"/>
-        </w:rPr>
-        <w:t xml:space="preserve"> &lt;= </w:t>
+        <w:t xml:space="preserve">; i &lt;= </w:t>
       </w:r>
       <w:r>
         <w:rPr>
@@ -1941,27 +1650,7 @@
           <w:sz w:val="20"/>
           <w:szCs w:val="20"/>
         </w:rPr>
-        <w:t xml:space="preserve">; </w:t>
-      </w:r>
-      <w:proofErr w:type="spellStart"/>
-      <w:r>
-        <w:rPr>
-          <w:rFonts w:ascii="Consolas" w:hAnsi="Consolas" w:cs="Consolas"/>
-          <w:color w:val="000000"/>
-          <w:sz w:val="20"/>
-          <w:szCs w:val="20"/>
-        </w:rPr>
-        <w:t>i</w:t>
-      </w:r>
-      <w:proofErr w:type="spellEnd"/>
-      <w:r>
-        <w:rPr>
-          <w:rFonts w:ascii="Consolas" w:hAnsi="Consolas" w:cs="Consolas"/>
-          <w:color w:val="000000"/>
-          <w:sz w:val="20"/>
-          <w:szCs w:val="20"/>
-        </w:rPr>
-        <w:t>++)</w:t>
+        <w:t>; i++)</w:t>
       </w:r>
     </w:p>
     <w:p>
@@ -2017,7 +1706,6 @@
         </w:rPr>
         <w:t xml:space="preserve">      </w:t>
       </w:r>
-      <w:proofErr w:type="spellStart"/>
       <w:r>
         <w:rPr>
           <w:rFonts w:ascii="Consolas" w:hAnsi="Consolas" w:cs="Consolas"/>
@@ -2047,7 +1735,6 @@
         </w:rPr>
         <w:t>setPenColor</w:t>
       </w:r>
-      <w:proofErr w:type="spellEnd"/>
       <w:r>
         <w:rPr>
           <w:rFonts w:ascii="Consolas" w:hAnsi="Consolas" w:cs="Consolas"/>
@@ -2057,7 +1744,6 @@
         </w:rPr>
         <w:t>(</w:t>
       </w:r>
-      <w:proofErr w:type="spellStart"/>
       <w:r>
         <w:rPr>
           <w:rFonts w:ascii="Consolas" w:hAnsi="Consolas" w:cs="Consolas"/>
@@ -2105,7 +1791,6 @@
         </w:rPr>
         <w:t>Blue</w:t>
       </w:r>
-      <w:proofErr w:type="spellEnd"/>
       <w:r>
         <w:rPr>
           <w:rFonts w:ascii="Consolas" w:hAnsi="Consolas" w:cs="Consolas"/>
@@ -2142,7 +1827,6 @@
         </w:rPr>
         <w:t xml:space="preserve">      </w:t>
       </w:r>
-      <w:proofErr w:type="spellStart"/>
       <w:r>
         <w:rPr>
           <w:rFonts w:ascii="Consolas" w:hAnsi="Consolas" w:cs="Consolas"/>
@@ -2172,7 +1856,6 @@
         </w:rPr>
         <w:t>move</w:t>
       </w:r>
-      <w:proofErr w:type="spellEnd"/>
       <w:r>
         <w:rPr>
           <w:rFonts w:ascii="Consolas" w:hAnsi="Consolas" w:cs="Consolas"/>
@@ -2227,7 +1910,6 @@
         </w:rPr>
         <w:t xml:space="preserve">      </w:t>
       </w:r>
-      <w:proofErr w:type="spellStart"/>
       <w:r>
         <w:rPr>
           <w:rFonts w:ascii="Consolas" w:hAnsi="Consolas" w:cs="Consolas"/>
@@ -2257,7 +1939,6 @@
         </w:rPr>
         <w:t>turn</w:t>
       </w:r>
-      <w:proofErr w:type="spellEnd"/>
       <w:r>
         <w:rPr>
           <w:rFonts w:ascii="Consolas" w:hAnsi="Consolas" w:cs="Consolas"/>
@@ -2388,7 +2069,7 @@
     </w:p>
     <w:sectPr>
       <w:pgSz w:w="12240" w:h="15840"/>
-      <w:pgMar w:top="1440" w:right="1440" w:bottom="1440" w:left="1440" w:header="720" w:footer="720" w:gutter="0"/>
+      <w:pgMar w:top="1170" w:right="1440" w:bottom="1440" w:left="1440" w:header="720" w:footer="720" w:gutter="0"/>
       <w:cols w:space="720"/>
       <w:docGrid w:linePitch="360"/>
     </w:sectPr>
@@ -2397,7 +2078,7 @@
 </file>
 
 <file path=word/numbering.xml><?xml version="1.0" encoding="utf-8"?>
-<w:numbering xmlns:wpc="http://schemas.microsoft.com/office/word/2010/wordprocessingCanvas" xmlns:mc="http://schemas.openxmlformats.org/markup-compatibility/2006" xmlns:o="urn:schemas-microsoft-com:office:office" xmlns:r="http://schemas.openxmlformats.org/officeDocument/2006/relationships" xmlns:m="http://schemas.openxmlformats.org/officeDocument/2006/math" xmlns:v="urn:schemas-microsoft-com:vml" xmlns:wp14="http://schemas.microsoft.com/office/word/2010/wordprocessingDrawing" xmlns:wp="http://schemas.openxmlformats.org/drawingml/2006/wordprocessingDrawing" xmlns:w10="urn:schemas-microsoft-com:office:word" xmlns:w="http://schemas.openxmlformats.org/wordprocessingml/2006/main" xmlns:w14="http://schemas.microsoft.com/office/word/2010/wordml" xmlns:wpg="http://schemas.microsoft.com/office/word/2010/wordprocessingGroup" xmlns:wpi="http://schemas.microsoft.com/office/word/2010/wordprocessingInk" xmlns:wne="http://schemas.microsoft.com/office/word/2006/wordml" xmlns:wps="http://schemas.microsoft.com/office/word/2010/wordprocessingShape" mc:Ignorable="w14 wp14">
+<w:numbering xmlns:wpc="http://schemas.microsoft.com/office/word/2010/wordprocessingCanvas" xmlns:mo="http://schemas.microsoft.com/office/mac/office/2008/main" xmlns:mc="http://schemas.openxmlformats.org/markup-compatibility/2006" xmlns:mv="urn:schemas-microsoft-com:mac:vml" xmlns:o="urn:schemas-microsoft-com:office:office" xmlns:r="http://schemas.openxmlformats.org/officeDocument/2006/relationships" xmlns:m="http://schemas.openxmlformats.org/officeDocument/2006/math" xmlns:v="urn:schemas-microsoft-com:vml" xmlns:wp14="http://schemas.microsoft.com/office/word/2010/wordprocessingDrawing" xmlns:wp="http://schemas.openxmlformats.org/drawingml/2006/wordprocessingDrawing" xmlns:w10="urn:schemas-microsoft-com:office:word" xmlns:w="http://schemas.openxmlformats.org/wordprocessingml/2006/main" xmlns:w14="http://schemas.microsoft.com/office/word/2010/wordml" xmlns:wpg="http://schemas.microsoft.com/office/word/2010/wordprocessingGroup" xmlns:wpi="http://schemas.microsoft.com/office/word/2010/wordprocessingInk" xmlns:wne="http://schemas.microsoft.com/office/word/2006/wordml" xmlns:wps="http://schemas.microsoft.com/office/word/2010/wordprocessingShape" mc:Ignorable="w14 wp14">
   <w:abstractNum w:abstractNumId="0">
     <w:nsid w:val="6F2D613E"/>
     <w:multiLevelType w:val="hybridMultilevel"/>
@@ -2510,7 +2191,7 @@
       </w:pPr>
     </w:pPrDefault>
   </w:docDefaults>
-  <w:latentStyles w:defLockedState="0" w:defUIPriority="99" w:defSemiHidden="1" w:defUnhideWhenUsed="1" w:defQFormat="0" w:count="267">
+  <w:latentStyles w:defLockedState="0" w:defUIPriority="99" w:defSemiHidden="1" w:defUnhideWhenUsed="1" w:defQFormat="0" w:count="276">
     <w:lsdException w:name="Normal" w:semiHidden="0" w:uiPriority="0" w:unhideWhenUsed="0" w:qFormat="1"/>
     <w:lsdException w:name="heading 1" w:semiHidden="0" w:uiPriority="9" w:unhideWhenUsed="0" w:qFormat="1"/>
     <w:lsdException w:name="heading 2" w:uiPriority="9" w:qFormat="1"/>
@@ -2653,6 +2334,30 @@
     <w:name w:val="Normal"/>
     <w:qFormat/>
   </w:style>
+  <w:style w:type="paragraph" w:styleId="Heading2">
+    <w:name w:val="heading 2"/>
+    <w:basedOn w:val="Normal"/>
+    <w:next w:val="Normal"/>
+    <w:link w:val="Heading2Char"/>
+    <w:uiPriority w:val="9"/>
+    <w:unhideWhenUsed/>
+    <w:qFormat/>
+    <w:rsid w:val="008C721E"/>
+    <w:pPr>
+      <w:keepNext/>
+      <w:keepLines/>
+      <w:spacing w:before="200"/>
+      <w:outlineLvl w:val="1"/>
+    </w:pPr>
+    <w:rPr>
+      <w:rFonts w:asciiTheme="majorHAnsi" w:eastAsiaTheme="majorEastAsia" w:hAnsiTheme="majorHAnsi" w:cstheme="majorBidi"/>
+      <w:b/>
+      <w:bCs/>
+      <w:color w:val="4F81BD" w:themeColor="accent1"/>
+      <w:sz w:val="26"/>
+      <w:szCs w:val="26"/>
+    </w:rPr>
+  </w:style>
   <w:style w:type="character" w:default="1" w:styleId="DefaultParagraphFont">
     <w:name w:val="Default Paragraph Font"/>
     <w:uiPriority w:val="1"/>
@@ -2691,11 +2396,26 @@
       <w:contextualSpacing/>
     </w:pPr>
   </w:style>
+  <w:style w:type="character" w:customStyle="1" w:styleId="Heading2Char">
+    <w:name w:val="Heading 2 Char"/>
+    <w:basedOn w:val="DefaultParagraphFont"/>
+    <w:link w:val="Heading2"/>
+    <w:uiPriority w:val="9"/>
+    <w:rsid w:val="008C721E"/>
+    <w:rPr>
+      <w:rFonts w:asciiTheme="majorHAnsi" w:eastAsiaTheme="majorEastAsia" w:hAnsiTheme="majorHAnsi" w:cstheme="majorBidi"/>
+      <w:b/>
+      <w:bCs/>
+      <w:color w:val="4F81BD" w:themeColor="accent1"/>
+      <w:sz w:val="26"/>
+      <w:szCs w:val="26"/>
+    </w:rPr>
+  </w:style>
 </w:styles>
 </file>
 
 <file path=word/stylesWithEffects.xml><?xml version="1.0" encoding="utf-8"?>
-<w:styles xmlns:wpc="http://schemas.microsoft.com/office/word/2010/wordprocessingCanvas" xmlns:mc="http://schemas.openxmlformats.org/markup-compatibility/2006" xmlns:o="urn:schemas-microsoft-com:office:office" xmlns:r="http://schemas.openxmlformats.org/officeDocument/2006/relationships" xmlns:m="http://schemas.openxmlformats.org/officeDocument/2006/math" xmlns:v="urn:schemas-microsoft-com:vml" xmlns:wp14="http://schemas.microsoft.com/office/word/2010/wordprocessingDrawing" xmlns:wp="http://schemas.openxmlformats.org/drawingml/2006/wordprocessingDrawing" xmlns:w10="urn:schemas-microsoft-com:office:word" xmlns:w="http://schemas.openxmlformats.org/wordprocessingml/2006/main" xmlns:w14="http://schemas.microsoft.com/office/word/2010/wordml" xmlns:wpg="http://schemas.microsoft.com/office/word/2010/wordprocessingGroup" xmlns:wpi="http://schemas.microsoft.com/office/word/2010/wordprocessingInk" xmlns:wne="http://schemas.microsoft.com/office/word/2006/wordml" xmlns:wps="http://schemas.microsoft.com/office/word/2010/wordprocessingShape" mc:Ignorable="w14 wp14">
+<w:styles xmlns:wpc="http://schemas.microsoft.com/office/word/2010/wordprocessingCanvas" xmlns:mo="http://schemas.microsoft.com/office/mac/office/2008/main" xmlns:mc="http://schemas.openxmlformats.org/markup-compatibility/2006" xmlns:mv="urn:schemas-microsoft-com:mac:vml" xmlns:o="urn:schemas-microsoft-com:office:office" xmlns:r="http://schemas.openxmlformats.org/officeDocument/2006/relationships" xmlns:m="http://schemas.openxmlformats.org/officeDocument/2006/math" xmlns:v="urn:schemas-microsoft-com:vml" xmlns:wp14="http://schemas.microsoft.com/office/word/2010/wordprocessingDrawing" xmlns:wp="http://schemas.openxmlformats.org/drawingml/2006/wordprocessingDrawing" xmlns:w10="urn:schemas-microsoft-com:office:word" xmlns:w="http://schemas.openxmlformats.org/wordprocessingml/2006/main" xmlns:w14="http://schemas.microsoft.com/office/word/2010/wordml" xmlns:wpg="http://schemas.microsoft.com/office/word/2010/wordprocessingGroup" xmlns:wpi="http://schemas.microsoft.com/office/word/2010/wordprocessingInk" xmlns:wne="http://schemas.microsoft.com/office/word/2006/wordml" xmlns:wps="http://schemas.microsoft.com/office/word/2010/wordprocessingShape" mc:Ignorable="w14 wp14">
   <w:docDefaults>
     <w:rPrDefault>
       <w:rPr>
@@ -2711,7 +2431,7 @@
       </w:pPr>
     </w:pPrDefault>
   </w:docDefaults>
-  <w:latentStyles w:defLockedState="0" w:defUIPriority="99" w:defSemiHidden="1" w:defUnhideWhenUsed="1" w:defQFormat="0" w:count="267">
+  <w:latentStyles w:defLockedState="0" w:defUIPriority="99" w:defSemiHidden="1" w:defUnhideWhenUsed="1" w:defQFormat="0" w:count="276">
     <w:lsdException w:name="Normal" w:semiHidden="0" w:uiPriority="0" w:unhideWhenUsed="0" w:qFormat="1"/>
     <w:lsdException w:name="heading 1" w:semiHidden="0" w:uiPriority="9" w:unhideWhenUsed="0" w:qFormat="1"/>
     <w:lsdException w:name="heading 2" w:uiPriority="9" w:qFormat="1"/>
@@ -2854,6 +2574,30 @@
     <w:name w:val="Normal"/>
     <w:qFormat/>
   </w:style>
+  <w:style w:type="paragraph" w:styleId="Heading2">
+    <w:name w:val="heading 2"/>
+    <w:basedOn w:val="Normal"/>
+    <w:next w:val="Normal"/>
+    <w:link w:val="Heading2Char"/>
+    <w:uiPriority w:val="9"/>
+    <w:unhideWhenUsed/>
+    <w:qFormat/>
+    <w:rsid w:val="008C721E"/>
+    <w:pPr>
+      <w:keepNext/>
+      <w:keepLines/>
+      <w:spacing w:before="200"/>
+      <w:outlineLvl w:val="1"/>
+    </w:pPr>
+    <w:rPr>
+      <w:rFonts w:asciiTheme="majorHAnsi" w:eastAsiaTheme="majorEastAsia" w:hAnsiTheme="majorHAnsi" w:cstheme="majorBidi"/>
+      <w:b/>
+      <w:bCs/>
+      <w:color w:val="4F81BD" w:themeColor="accent1"/>
+      <w:sz w:val="26"/>
+      <w:szCs w:val="26"/>
+    </w:rPr>
+  </w:style>
   <w:style w:type="character" w:default="1" w:styleId="DefaultParagraphFont">
     <w:name w:val="Default Paragraph Font"/>
     <w:uiPriority w:val="1"/>
@@ -2891,6 +2635,21 @@
       <w:ind w:left="720"/>
       <w:contextualSpacing/>
     </w:pPr>
+  </w:style>
+  <w:style w:type="character" w:customStyle="1" w:styleId="Heading2Char">
+    <w:name w:val="Heading 2 Char"/>
+    <w:basedOn w:val="DefaultParagraphFont"/>
+    <w:link w:val="Heading2"/>
+    <w:uiPriority w:val="9"/>
+    <w:rsid w:val="008C721E"/>
+    <w:rPr>
+      <w:rFonts w:asciiTheme="majorHAnsi" w:eastAsiaTheme="majorEastAsia" w:hAnsiTheme="majorHAnsi" w:cstheme="majorBidi"/>
+      <w:b/>
+      <w:bCs/>
+      <w:color w:val="4F81BD" w:themeColor="accent1"/>
+      <w:sz w:val="26"/>
+      <w:szCs w:val="26"/>
+    </w:rPr>
   </w:style>
 </w:styles>
 </file>

</xml_diff>